<commit_message>
Weiter am HO gearbeitet und Powerpoint erstellt
</commit_message>
<xml_diff>
--- a/Nummerik und Logik/Newtonverfahren/Newtonverfahren Handout.docx
+++ b/Nummerik und Logik/Newtonverfahren/Newtonverfahren Handout.docx
@@ -52,133 +52,7 @@
           <w:rFonts w:cstheme="minorHAnsi"/>
           <w:lang w:val="de-AT"/>
         </w:rPr>
-        <w:t>Mit dem</w:t>
-      </w:r>
-      <w:r>
-        <w:rPr>
-          <w:rFonts w:cstheme="minorHAnsi"/>
-          <w:lang w:val="de-AT"/>
-        </w:rPr>
-        <w:t xml:space="preserve"> </w:t>
-      </w:r>
-      <w:r>
-        <w:rPr>
-          <w:rFonts w:cstheme="minorHAnsi"/>
-          <w:lang w:val="de-AT"/>
-        </w:rPr>
-        <w:t>Newton-Verfahren</w:t>
-      </w:r>
-      <w:r>
-        <w:rPr>
-          <w:rFonts w:cstheme="minorHAnsi"/>
-          <w:lang w:val="de-AT"/>
-        </w:rPr>
-        <w:t xml:space="preserve"> </w:t>
-      </w:r>
-      <w:r>
-        <w:rPr>
-          <w:rFonts w:cstheme="minorHAnsi"/>
-          <w:lang w:val="de-AT"/>
-        </w:rPr>
-        <w:t>(oder auch</w:t>
-      </w:r>
-      <w:r>
-        <w:rPr>
-          <w:rFonts w:cstheme="minorHAnsi"/>
-          <w:lang w:val="de-AT"/>
-        </w:rPr>
-        <w:t xml:space="preserve"> </w:t>
-      </w:r>
-      <w:r>
-        <w:rPr>
-          <w:rFonts w:cstheme="minorHAnsi"/>
-          <w:lang w:val="de-AT"/>
-        </w:rPr>
-        <w:t>Newton Raphson Verfahren) kann man die</w:t>
-      </w:r>
-      <w:r>
-        <w:rPr>
-          <w:rFonts w:cstheme="minorHAnsi"/>
-          <w:lang w:val="de-AT"/>
-        </w:rPr>
-        <w:t xml:space="preserve"> </w:t>
-      </w:r>
-      <w:r>
-        <w:rPr>
-          <w:rFonts w:cstheme="minorHAnsi"/>
-          <w:lang w:val="de-AT"/>
-        </w:rPr>
-        <w:t>Nullstellen einer Funktion</w:t>
-      </w:r>
-      <w:r>
-        <w:rPr>
-          <w:rFonts w:cstheme="minorHAnsi"/>
-          <w:lang w:val="de-AT"/>
-        </w:rPr>
-        <w:t xml:space="preserve"> </w:t>
-      </w:r>
-      <w:r>
-        <w:rPr>
-          <w:rFonts w:cstheme="minorHAnsi"/>
-          <w:lang w:val="de-AT"/>
-        </w:rPr>
-        <w:t>näherungsweise bestimmen. Beim</w:t>
-      </w:r>
-      <w:r>
-        <w:rPr>
-          <w:rFonts w:cstheme="minorHAnsi"/>
-          <w:lang w:val="de-AT"/>
-        </w:rPr>
-        <w:t xml:space="preserve"> </w:t>
-      </w:r>
-      <w:r>
-        <w:rPr>
-          <w:rFonts w:cstheme="minorHAnsi"/>
-          <w:lang w:val="de-AT"/>
-        </w:rPr>
-        <w:t>Newton Verfahren</w:t>
-      </w:r>
-      <w:r>
-        <w:rPr>
-          <w:rFonts w:cstheme="minorHAnsi"/>
-          <w:lang w:val="de-AT"/>
-        </w:rPr>
-        <w:t xml:space="preserve"> </w:t>
-      </w:r>
-      <w:r>
-        <w:rPr>
-          <w:rFonts w:cstheme="minorHAnsi"/>
-          <w:lang w:val="de-AT"/>
-        </w:rPr>
-        <w:t xml:space="preserve">wird ein Anfangswert in eine Formel und anschließend das erhaltene Ergebnis erneut in die Formel eingesetzt. </w:t>
-      </w:r>
-      <w:r>
-        <w:rPr>
-          <w:rFonts w:cstheme="minorHAnsi"/>
-          <w:lang w:val="de-AT"/>
-        </w:rPr>
-        <w:t>Führt man das fort</w:t>
-      </w:r>
-      <w:r>
-        <w:rPr>
-          <w:rFonts w:cstheme="minorHAnsi"/>
-          <w:lang w:val="de-AT"/>
-        </w:rPr>
-        <w:t>, so erhält man im Idealfall ein immer besseres Ergebnis für eine Nullstelle der Funktion. Die Berechnung der Nullstelle erfolgt also näherungsweise. Ein solches Verfahren nennt man</w:t>
-      </w:r>
-      <w:r>
-        <w:rPr>
-          <w:rFonts w:cstheme="minorHAnsi"/>
-          <w:lang w:val="de-AT"/>
-        </w:rPr>
-        <w:t xml:space="preserve"> </w:t>
-      </w:r>
-      <w:r>
-        <w:rPr>
-          <w:rFonts w:cstheme="minorHAnsi"/>
-          <w:lang w:val="de-AT"/>
-        </w:rPr>
-        <w:t>Iterationsverfahren.</w:t>
+        <w:t>Mit dem Newton-Verfahren (oder auch Newton Raphson Verfahren) kann man die Nullstellen einer Funktion näherungsweise bestimmen. Beim Newton Verfahren wird ein Anfangswert in eine Formel und anschließend das erhaltene Ergebnis erneut in die Formel eingesetzt. Führt man das fort, so erhält man im Idealfall ein immer besseres Ergebnis für eine Nullstelle der Funktion. Die Berechnung der Nullstelle erfolgt also näherungsweise. Ein solches Verfahren nennt man Iterationsverfahren.</w:t>
       </w:r>
     </w:p>
     <w:p>
@@ -229,6 +103,7 @@
       <w:r>
         <w:rPr>
           <w:rFonts w:cstheme="minorHAnsi"/>
+          <w:noProof/>
           <w:lang w:val="de-AT"/>
         </w:rPr>
         <w:drawing>
@@ -334,6 +209,7 @@
       <w:r>
         <w:rPr>
           <w:rFonts w:cstheme="minorHAnsi"/>
+          <w:noProof/>
           <w:lang w:val="de-AT"/>
         </w:rPr>
         <w:drawing>
@@ -409,6 +285,7 @@
       <w:r>
         <w:rPr>
           <w:rFonts w:cstheme="minorHAnsi"/>
+          <w:noProof/>
           <w:lang w:val="de-AT"/>
         </w:rPr>
         <w:drawing>
@@ -510,18 +387,12 @@
           <w:rFonts w:cstheme="minorHAnsi"/>
           <w:lang w:val="de-AT"/>
         </w:rPr>
-        <w:t>Für die Funktion</w:t>
-      </w:r>
-      <w:r>
-        <w:rPr>
-          <w:rFonts w:cstheme="minorHAnsi"/>
-          <w:lang w:val="de-AT"/>
-        </w:rPr>
-        <w:t xml:space="preserve"> </w:t>
-      </w:r>
-      <w:r>
-        <w:rPr>
-          <w:rFonts w:cstheme="minorHAnsi"/>
+        <w:t xml:space="preserve">Für die Funktion </w:t>
+      </w:r>
+      <w:r>
+        <w:rPr>
+          <w:rFonts w:cstheme="minorHAnsi"/>
+          <w:noProof/>
           <w:lang w:val="de-AT"/>
         </w:rPr>
         <w:drawing>
@@ -578,26 +449,20 @@
           <w:rFonts w:cstheme="minorHAnsi"/>
           <w:lang w:val="de-AT"/>
         </w:rPr>
-        <w:t xml:space="preserve"> </w:t>
-      </w:r>
-      <w:r>
-        <w:rPr>
-          <w:rFonts w:cstheme="minorHAnsi"/>
-          <w:lang w:val="de-AT"/>
-        </w:rPr>
-        <w:t>lautet die Iterationsformel folgendermaßen:</w:t>
-      </w:r>
-    </w:p>
-    <w:p>
-      <w:pPr>
-        <w:rPr>
-          <w:rFonts w:cstheme="minorHAnsi"/>
-          <w:lang w:val="de-AT"/>
-        </w:rPr>
-      </w:pPr>
-      <w:r>
-        <w:rPr>
-          <w:rFonts w:cstheme="minorHAnsi"/>
+        <w:t xml:space="preserve"> lautet die Iterationsformel folgendermaßen:</w:t>
+      </w:r>
+    </w:p>
+    <w:p>
+      <w:pPr>
+        <w:rPr>
+          <w:rFonts w:cstheme="minorHAnsi"/>
+          <w:lang w:val="de-AT"/>
+        </w:rPr>
+      </w:pPr>
+      <w:r>
+        <w:rPr>
+          <w:rFonts w:cstheme="minorHAnsi"/>
+          <w:noProof/>
           <w:lang w:val="de-AT"/>
         </w:rPr>
         <w:drawing>
@@ -735,49 +600,7 @@
           <w:rFonts w:cstheme="minorHAnsi"/>
           <w:lang w:val="de-AT"/>
         </w:rPr>
-        <w:t>Darin ist</w:t>
-      </w:r>
-      <w:r>
-        <w:rPr>
-          <w:rFonts w:cstheme="minorHAnsi"/>
-          <w:lang w:val="de-AT"/>
-        </w:rPr>
-        <w:t xml:space="preserve"> </w:t>
-      </w:r>
-      <w:r>
-        <w:rPr>
-          <w:rFonts w:cstheme="minorHAnsi"/>
-          <w:lang w:val="de-AT"/>
-        </w:rPr>
-        <w:t>m</w:t>
-      </w:r>
-      <w:r>
-        <w:rPr>
-          <w:rFonts w:cstheme="minorHAnsi"/>
-          <w:lang w:val="de-AT"/>
-        </w:rPr>
-        <w:t xml:space="preserve"> </w:t>
-      </w:r>
-      <w:r>
-        <w:rPr>
-          <w:rFonts w:cstheme="minorHAnsi"/>
-          <w:lang w:val="de-AT"/>
-        </w:rPr>
-        <w:t>die Steigung der Tangente und</w:t>
-      </w:r>
-      <w:r>
-        <w:rPr>
-          <w:rFonts w:cstheme="minorHAnsi"/>
-          <w:lang w:val="de-AT"/>
-        </w:rPr>
-        <w:t xml:space="preserve"> </w:t>
-      </w:r>
-      <w:r>
-        <w:rPr>
-          <w:rFonts w:cstheme="minorHAnsi"/>
-          <w:lang w:val="de-AT"/>
-        </w:rPr>
-        <w:t>b</w:t>
+        <w:t>Darin ist m die Steigung der Tangente und b</w:t>
       </w:r>
       <w:r>
         <w:rPr>
@@ -805,140 +628,7 @@
           <w:rFonts w:cstheme="minorHAnsi"/>
           <w:lang w:val="de-AT"/>
         </w:rPr>
-        <w:t>y-Achsenabschnitt. Da wir die Tangente betrachten, die an der Stelle</w:t>
-      </w:r>
-      <w:r>
-        <w:rPr>
-          <w:rFonts w:cstheme="minorHAnsi"/>
-          <w:lang w:val="de-AT"/>
-        </w:rPr>
-        <w:t xml:space="preserve"> </w:t>
-      </w:r>
-      <w:r>
-        <w:rPr>
-          <w:rFonts w:cstheme="minorHAnsi"/>
-          <w:lang w:val="de-AT"/>
-        </w:rPr>
-        <w:t>x</w:t>
-      </w:r>
-      <w:r>
-        <w:rPr>
-          <w:rFonts w:cstheme="minorHAnsi"/>
-          <w:lang w:val="de-AT"/>
-        </w:rPr>
-        <w:t xml:space="preserve">0 </w:t>
-      </w:r>
-      <w:r>
-        <w:rPr>
-          <w:rFonts w:cstheme="minorHAnsi"/>
-          <w:lang w:val="de-AT"/>
-        </w:rPr>
-        <w:t>an der Kurve von</w:t>
-      </w:r>
-      <w:r>
-        <w:rPr>
-          <w:rFonts w:cstheme="minorHAnsi"/>
-          <w:lang w:val="de-AT"/>
-        </w:rPr>
-        <w:t xml:space="preserve"> </w:t>
-      </w:r>
-      <w:r>
-        <w:rPr>
-          <w:rFonts w:cstheme="minorHAnsi"/>
-          <w:lang w:val="de-AT"/>
-        </w:rPr>
-        <w:t>f(x)</w:t>
-      </w:r>
-      <w:r>
-        <w:rPr>
-          <w:rFonts w:cstheme="minorHAnsi"/>
-          <w:lang w:val="de-AT"/>
-        </w:rPr>
-        <w:t xml:space="preserve"> </w:t>
-      </w:r>
-      <w:r>
-        <w:rPr>
-          <w:rFonts w:cstheme="minorHAnsi"/>
-          <w:lang w:val="de-AT"/>
-        </w:rPr>
-        <w:t>anliegt, muss die Steigung der Tangente der Steigung der Kurve an genau dieser Stelle entsprechen. Wir können</w:t>
-      </w:r>
-      <w:r>
-        <w:rPr>
-          <w:rFonts w:cstheme="minorHAnsi"/>
-          <w:lang w:val="de-AT"/>
-        </w:rPr>
-        <w:t xml:space="preserve"> </w:t>
-      </w:r>
-      <w:r>
-        <w:rPr>
-          <w:rFonts w:cstheme="minorHAnsi"/>
-          <w:lang w:val="de-AT"/>
-        </w:rPr>
-        <w:t>m</w:t>
-      </w:r>
-      <w:r>
-        <w:rPr>
-          <w:rFonts w:cstheme="minorHAnsi"/>
-          <w:lang w:val="de-AT"/>
-        </w:rPr>
-        <w:t xml:space="preserve"> </w:t>
-      </w:r>
-      <w:r>
-        <w:rPr>
-          <w:rFonts w:cstheme="minorHAnsi"/>
-          <w:lang w:val="de-AT"/>
-        </w:rPr>
-        <w:t>also über die Ableitung von</w:t>
-      </w:r>
-      <w:r>
-        <w:rPr>
-          <w:rFonts w:cstheme="minorHAnsi"/>
-          <w:lang w:val="de-AT"/>
-        </w:rPr>
-        <w:t xml:space="preserve"> </w:t>
-      </w:r>
-      <w:r>
-        <w:rPr>
-          <w:rFonts w:cstheme="minorHAnsi"/>
-          <w:lang w:val="de-AT"/>
-        </w:rPr>
-        <w:t>f(x)</w:t>
-      </w:r>
-      <w:r>
-        <w:rPr>
-          <w:rFonts w:cstheme="minorHAnsi"/>
-          <w:lang w:val="de-AT"/>
-        </w:rPr>
-        <w:t xml:space="preserve"> </w:t>
-      </w:r>
-      <w:r>
-        <w:rPr>
-          <w:rFonts w:cstheme="minorHAnsi"/>
-          <w:lang w:val="de-AT"/>
-        </w:rPr>
-        <w:t>an der Stelle</w:t>
-      </w:r>
-      <w:r>
-        <w:rPr>
-          <w:rFonts w:cstheme="minorHAnsi"/>
-          <w:lang w:val="de-AT"/>
-        </w:rPr>
-        <w:t xml:space="preserve"> </w:t>
-      </w:r>
-      <w:r>
-        <w:rPr>
-          <w:rFonts w:cstheme="minorHAnsi"/>
-          <w:lang w:val="de-AT"/>
-        </w:rPr>
-        <w:t>x</w:t>
-      </w:r>
-      <w:r>
-        <w:rPr>
-          <w:rFonts w:cstheme="minorHAnsi"/>
-          <w:lang w:val="de-AT"/>
-        </w:rPr>
-        <w:t>0</w:t>
+        <w:t>y-Achsenabschnitt. Da wir die Tangente betrachten, die an der Stelle x0 an der Kurve von f(x) anliegt, muss die Steigung der Tangente der Steigung der Kurve an genau dieser Stelle entsprechen. Wir können m also über die Ableitung von f(x) an der Stelle x0</w:t>
       </w:r>
       <w:r>
         <w:rPr>
@@ -967,14 +657,7 @@
           <w:rFonts w:cstheme="minorHAnsi"/>
           <w:lang w:val="de-AT"/>
         </w:rPr>
-        <w:t>m = f</w:t>
-      </w:r>
-      <w:r>
-        <w:rPr>
-          <w:rFonts w:cstheme="minorHAnsi"/>
-          <w:lang w:val="de-AT"/>
-        </w:rPr>
-        <w:t>‘(x0)</w:t>
+        <w:t>m = f‘(x0)</w:t>
       </w:r>
     </w:p>
     <w:p>
@@ -1018,18 +701,12 @@
           <w:rFonts w:cstheme="minorHAnsi"/>
           <w:lang w:val="de-AT"/>
         </w:rPr>
-        <w:t xml:space="preserve"> hängt wie schon erwähnt von der Wahl des Startwertes</w:t>
-      </w:r>
-      <w:r>
-        <w:rPr>
-          <w:rFonts w:cstheme="minorHAnsi"/>
-          <w:lang w:val="de-AT"/>
-        </w:rPr>
-        <w:t xml:space="preserve"> </w:t>
-      </w:r>
-      <w:r>
-        <w:rPr>
-          <w:rFonts w:cstheme="minorHAnsi"/>
+        <w:t xml:space="preserve"> hängt wie schon erwähnt von der Wahl des Startwertes </w:t>
+      </w:r>
+      <w:r>
+        <w:rPr>
+          <w:rFonts w:cstheme="minorHAnsi"/>
+          <w:noProof/>
           <w:lang w:val="de-AT"/>
         </w:rPr>
         <w:drawing>
@@ -1086,25 +763,12 @@
           <w:rFonts w:cstheme="minorHAnsi"/>
           <w:lang w:val="de-AT"/>
         </w:rPr>
-        <w:t xml:space="preserve"> </w:t>
-      </w:r>
-      <w:r>
-        <w:rPr>
-          <w:rFonts w:cstheme="minorHAnsi"/>
-          <w:lang w:val="de-AT"/>
-        </w:rPr>
-        <w:t>ab. Die Folge der berechneten Werte</w:t>
-      </w:r>
-      <w:r>
-        <w:rPr>
-          <w:rFonts w:cstheme="minorHAnsi"/>
-          <w:lang w:val="de-AT"/>
-        </w:rPr>
-        <w:t xml:space="preserve"> </w:t>
-      </w:r>
-      <w:r>
-        <w:rPr>
-          <w:rFonts w:cstheme="minorHAnsi"/>
+        <w:t xml:space="preserve"> ab. Die Folge der berechneten Werte </w:t>
+      </w:r>
+      <w:r>
+        <w:rPr>
+          <w:rFonts w:cstheme="minorHAnsi"/>
+          <w:noProof/>
           <w:lang w:val="de-AT"/>
         </w:rPr>
         <w:drawing>
@@ -1161,39 +825,12 @@
           <w:rFonts w:cstheme="minorHAnsi"/>
           <w:lang w:val="de-AT"/>
         </w:rPr>
-        <w:t xml:space="preserve"> </w:t>
-      </w:r>
-      <w:r>
-        <w:rPr>
-          <w:rFonts w:cstheme="minorHAnsi"/>
-          <w:lang w:val="de-AT"/>
-        </w:rPr>
-        <w:t>konvergiert</w:t>
-      </w:r>
-      <w:r>
-        <w:rPr>
-          <w:rFonts w:cstheme="minorHAnsi"/>
-          <w:lang w:val="de-AT"/>
-        </w:rPr>
-        <w:t xml:space="preserve"> </w:t>
-      </w:r>
-      <w:r>
-        <w:rPr>
-          <w:rFonts w:cstheme="minorHAnsi"/>
-          <w:lang w:val="de-AT"/>
-        </w:rPr>
-        <w:t>nur dann mit Sicherheit, wenn der Startpunkt</w:t>
-      </w:r>
-      <w:r>
-        <w:rPr>
-          <w:rFonts w:cstheme="minorHAnsi"/>
-          <w:lang w:val="de-AT"/>
-        </w:rPr>
-        <w:t xml:space="preserve"> </w:t>
-      </w:r>
-      <w:r>
-        <w:rPr>
-          <w:rFonts w:cstheme="minorHAnsi"/>
+        <w:t xml:space="preserve"> konvergiert nur dann mit Sicherheit, wenn der Startpunkt </w:t>
+      </w:r>
+      <w:r>
+        <w:rPr>
+          <w:rFonts w:cstheme="minorHAnsi"/>
+          <w:noProof/>
           <w:lang w:val="de-AT"/>
         </w:rPr>
         <w:drawing>
@@ -1250,124 +887,27 @@
           <w:rFonts w:cstheme="minorHAnsi"/>
           <w:lang w:val="de-AT"/>
         </w:rPr>
-        <w:t xml:space="preserve"> </w:t>
-      </w:r>
-      <w:r>
-        <w:rPr>
-          <w:rFonts w:cstheme="minorHAnsi"/>
-          <w:lang w:val="de-AT"/>
-        </w:rPr>
-        <w:t>schon</w:t>
-      </w:r>
-      <w:r>
-        <w:rPr>
-          <w:rFonts w:cstheme="minorHAnsi"/>
-          <w:lang w:val="de-AT"/>
-        </w:rPr>
-        <w:t xml:space="preserve"> </w:t>
-      </w:r>
-      <w:r>
-        <w:rPr>
-          <w:rFonts w:cstheme="minorHAnsi"/>
-          <w:lang w:val="de-AT"/>
-        </w:rPr>
-        <w:t>ausreichend nahe an der gesuchten Nullstelle</w:t>
-      </w:r>
-      <w:r>
-        <w:rPr>
-          <w:rFonts w:cstheme="minorHAnsi"/>
-          <w:lang w:val="de-AT"/>
-        </w:rPr>
-        <w:t xml:space="preserve"> </w:t>
-      </w:r>
-      <w:r>
-        <w:rPr>
-          <w:rFonts w:cstheme="minorHAnsi"/>
-          <w:lang w:val="de-AT"/>
-        </w:rPr>
-        <w:t>liegt. Die Newtoniteration stellt also ein</w:t>
-      </w:r>
-      <w:r>
-        <w:rPr>
-          <w:rFonts w:cstheme="minorHAnsi"/>
-          <w:lang w:val="de-AT"/>
-        </w:rPr>
-        <w:t xml:space="preserve"> </w:t>
-      </w:r>
-      <w:r>
-        <w:rPr>
-          <w:rFonts w:cstheme="minorHAnsi"/>
-          <w:lang w:val="de-AT"/>
-        </w:rPr>
-        <w:t>lokal konvergentes Verfahren</w:t>
-      </w:r>
-      <w:r>
-        <w:rPr>
-          <w:rFonts w:cstheme="minorHAnsi"/>
-          <w:lang w:val="de-AT"/>
-        </w:rPr>
-        <w:t xml:space="preserve"> </w:t>
-      </w:r>
-      <w:r>
-        <w:rPr>
-          <w:rFonts w:cstheme="minorHAnsi"/>
-          <w:lang w:val="de-AT"/>
-        </w:rPr>
-        <w:t>dar. Der Bereich um die Nullstelle, innerhalb dessen man den Startwert wählen darf, sodass das Verfahren garantiert konvergiert, wird</w:t>
-      </w:r>
-      <w:r>
-        <w:rPr>
-          <w:rFonts w:cstheme="minorHAnsi"/>
-          <w:lang w:val="de-AT"/>
-        </w:rPr>
-        <w:t xml:space="preserve"> </w:t>
-      </w:r>
-      <w:r>
-        <w:rPr>
-          <w:rFonts w:cstheme="minorHAnsi"/>
-          <w:lang w:val="de-AT"/>
-        </w:rPr>
-        <w:t>Konvergenzbereich</w:t>
-      </w:r>
-      <w:r>
-        <w:rPr>
-          <w:rFonts w:cstheme="minorHAnsi"/>
-          <w:lang w:val="de-AT"/>
-        </w:rPr>
-        <w:t xml:space="preserve"> </w:t>
-      </w:r>
-      <w:r>
-        <w:rPr>
-          <w:rFonts w:cstheme="minorHAnsi"/>
-          <w:lang w:val="de-AT"/>
-        </w:rPr>
-        <w:t>genannt.</w:t>
-      </w:r>
-    </w:p>
-    <w:p>
-      <w:pPr>
-        <w:rPr>
-          <w:rFonts w:cstheme="minorHAnsi"/>
-          <w:lang w:val="de-AT"/>
-        </w:rPr>
-      </w:pPr>
-      <w:r>
-        <w:rPr>
-          <w:rFonts w:cstheme="minorHAnsi"/>
-          <w:lang w:val="de-AT"/>
-        </w:rPr>
-        <w:t>Liegt der Startwert</w:t>
-      </w:r>
-      <w:r>
-        <w:rPr>
-          <w:rFonts w:cstheme="minorHAnsi"/>
-          <w:lang w:val="de-AT"/>
-        </w:rPr>
-        <w:t xml:space="preserve"> </w:t>
-      </w:r>
-      <w:r>
-        <w:rPr>
-          <w:rFonts w:cstheme="minorHAnsi"/>
+        <w:t xml:space="preserve"> schon ausreichend nahe an der gesuchten Nullstelle liegt. Die Newtoniteration stellt also ein lokal konvergentes Verfahren dar. Der Bereich um die Nullstelle, innerhalb dessen man den Startwert wählen darf, sodass das Verfahren garantiert konvergiert, wird Konvergenzbereich genannt.</w:t>
+      </w:r>
+    </w:p>
+    <w:p>
+      <w:pPr>
+        <w:rPr>
+          <w:rFonts w:cstheme="minorHAnsi"/>
+          <w:lang w:val="de-AT"/>
+        </w:rPr>
+      </w:pPr>
+      <w:r>
+        <w:rPr>
+          <w:rFonts w:cstheme="minorHAnsi"/>
+          <w:lang w:val="de-AT"/>
+        </w:rPr>
+        <w:t xml:space="preserve">Liegt der Startwert </w:t>
+      </w:r>
+      <w:r>
+        <w:rPr>
+          <w:rFonts w:cstheme="minorHAnsi"/>
+          <w:noProof/>
           <w:lang w:val="de-AT"/>
         </w:rPr>
         <w:drawing>
@@ -1424,26 +964,939 @@
           <w:rFonts w:cstheme="minorHAnsi"/>
           <w:lang w:val="de-AT"/>
         </w:rPr>
-        <w:t xml:space="preserve"> </w:t>
-      </w:r>
-      <w:r>
-        <w:rPr>
-          <w:rFonts w:cstheme="minorHAnsi"/>
-          <w:lang w:val="de-AT"/>
-        </w:rPr>
-        <w:t>außerhalb des Konvergenzbereichs, so kann die Folge divergieren, oszillieren oder auch gegen eine andere Nullstelle der Funktion konvergieren.</w:t>
-      </w:r>
-    </w:p>
-    <w:p>
-      <w:pPr>
-        <w:rPr>
-          <w:rFonts w:cstheme="minorHAnsi"/>
-          <w:lang w:val="de-AT"/>
+        <w:t xml:space="preserve"> außerhalb des Konvergenzbereichs, so kann die Folge divergieren, oszillieren oder auch gegen eine andere Nullstelle der Funktion konvergieren.</w:t>
+      </w:r>
+    </w:p>
+    <w:p>
+      <w:pPr>
+        <w:rPr>
+          <w:rFonts w:cstheme="minorHAnsi"/>
+          <w:lang w:val="de-AT"/>
+        </w:rPr>
+      </w:pPr>
+      <w:r>
+        <w:rPr>
+          <w:rFonts w:cstheme="minorHAnsi"/>
+          <w:lang w:val="de-AT"/>
+        </w:rPr>
+        <w:br w:type="page"/>
+      </w:r>
+    </w:p>
+    <w:p>
+      <w:pPr>
+        <w:rPr>
+          <w:rFonts w:cstheme="minorHAnsi"/>
+          <w:lang w:val="de-AT"/>
+        </w:rPr>
+      </w:pPr>
+      <w:r>
+        <w:rPr>
+          <w:rFonts w:cstheme="minorHAnsi"/>
+          <w:lang w:val="de-AT"/>
+        </w:rPr>
+        <w:lastRenderedPageBreak/>
+        <w:t>Varianten des Newton-Verfahrens</w:t>
+      </w:r>
+    </w:p>
+    <w:p>
+      <w:pPr>
+        <w:rPr>
+          <w:rFonts w:cstheme="minorHAnsi"/>
+          <w:lang w:val="de-AT"/>
+        </w:rPr>
+      </w:pPr>
+      <w:r>
+        <w:rPr>
+          <w:rFonts w:cstheme="minorHAnsi"/>
+          <w:lang w:val="de-AT"/>
+        </w:rPr>
+        <w:t>Das größte Problem bei der Anwendung des</w:t>
+      </w:r>
+      <w:r>
+        <w:rPr>
+          <w:rFonts w:cstheme="minorHAnsi"/>
+          <w:lang w:val="de-AT"/>
+        </w:rPr>
+        <w:t xml:space="preserve"> </w:t>
+      </w:r>
+      <w:hyperlink r:id="rId13" w:history="1">
+        <w:r>
+          <w:rPr>
+            <w:rFonts w:cstheme="minorHAnsi"/>
+            <w:lang w:val="de-AT"/>
+          </w:rPr>
+          <w:t>Newton-Verfahrens</w:t>
+        </w:r>
+      </w:hyperlink>
+      <w:r>
+        <w:rPr>
+          <w:rFonts w:cstheme="minorHAnsi"/>
+          <w:lang w:val="de-AT"/>
+        </w:rPr>
+        <w:t xml:space="preserve"> </w:t>
+      </w:r>
+      <w:r>
+        <w:rPr>
+          <w:rFonts w:cstheme="minorHAnsi"/>
+          <w:lang w:val="de-AT"/>
+        </w:rPr>
+        <w:t>liegt darin, dass man die</w:t>
+      </w:r>
+      <w:r>
+        <w:rPr>
+          <w:rFonts w:cstheme="minorHAnsi"/>
+          <w:lang w:val="de-AT"/>
+        </w:rPr>
+        <w:t xml:space="preserve"> </w:t>
+      </w:r>
+      <w:hyperlink r:id="rId14" w:history="1">
+        <w:r>
+          <w:rPr>
+            <w:rFonts w:cstheme="minorHAnsi"/>
+            <w:lang w:val="de-AT"/>
+          </w:rPr>
+          <w:t>erste Ableitung</w:t>
+        </w:r>
+      </w:hyperlink>
+      <w:r>
+        <w:rPr>
+          <w:rFonts w:cstheme="minorHAnsi"/>
+          <w:lang w:val="de-AT"/>
+        </w:rPr>
+        <w:t xml:space="preserve"> </w:t>
+      </w:r>
+      <w:r>
+        <w:rPr>
+          <w:rFonts w:cstheme="minorHAnsi"/>
+          <w:lang w:val="de-AT"/>
+        </w:rPr>
+        <w:t>der</w:t>
+      </w:r>
+      <w:r>
+        <w:rPr>
+          <w:rFonts w:cstheme="minorHAnsi"/>
+          <w:lang w:val="de-AT"/>
+        </w:rPr>
+        <w:t xml:space="preserve"> </w:t>
+      </w:r>
+      <w:hyperlink r:id="rId15" w:history="1">
+        <w:r>
+          <w:rPr>
+            <w:rFonts w:cstheme="minorHAnsi"/>
+            <w:lang w:val="de-AT"/>
+          </w:rPr>
+          <w:t>Funktion</w:t>
+        </w:r>
+      </w:hyperlink>
+      <w:r>
+        <w:rPr>
+          <w:rFonts w:cstheme="minorHAnsi"/>
+          <w:lang w:val="de-AT"/>
+        </w:rPr>
+        <w:t xml:space="preserve"> </w:t>
+      </w:r>
+      <w:r>
+        <w:rPr>
+          <w:rFonts w:cstheme="minorHAnsi"/>
+          <w:lang w:val="de-AT"/>
+        </w:rPr>
+        <w:t>benötigt. Die Berechnung dieser ist meist aufwändig und in vielen Anwendungen ist eine</w:t>
+      </w:r>
+      <w:r>
+        <w:rPr>
+          <w:rFonts w:cstheme="minorHAnsi"/>
+          <w:lang w:val="de-AT"/>
+        </w:rPr>
+        <w:t xml:space="preserve"> </w:t>
+      </w:r>
+      <w:hyperlink r:id="rId16" w:history="1">
+        <w:r>
+          <w:rPr>
+            <w:rFonts w:cstheme="minorHAnsi"/>
+            <w:lang w:val="de-AT"/>
+          </w:rPr>
+          <w:t>Funktion</w:t>
+        </w:r>
+      </w:hyperlink>
+      <w:r>
+        <w:rPr>
+          <w:rFonts w:cstheme="minorHAnsi"/>
+          <w:lang w:val="de-AT"/>
+        </w:rPr>
+        <w:t xml:space="preserve"> </w:t>
+      </w:r>
+      <w:r>
+        <w:rPr>
+          <w:rFonts w:cstheme="minorHAnsi"/>
+          <w:lang w:val="de-AT"/>
+        </w:rPr>
+        <w:t>auch nicht explizit, sondern beispielsweise nur durch ein Computerprogramm gegeben. Im Eindimensionalen ist dann die</w:t>
+      </w:r>
+      <w:r>
+        <w:rPr>
+          <w:rFonts w:cstheme="minorHAnsi"/>
+          <w:lang w:val="de-AT"/>
+        </w:rPr>
+        <w:t xml:space="preserve"> </w:t>
+      </w:r>
+      <w:hyperlink r:id="rId17" w:history="1">
+        <w:r>
+          <w:rPr>
+            <w:rFonts w:cstheme="minorHAnsi"/>
+            <w:lang w:val="de-AT"/>
+          </w:rPr>
+          <w:t xml:space="preserve">Regula </w:t>
+        </w:r>
+        <w:proofErr w:type="spellStart"/>
+        <w:r>
+          <w:rPr>
+            <w:rFonts w:cstheme="minorHAnsi"/>
+            <w:lang w:val="de-AT"/>
+          </w:rPr>
+          <w:t>Falsi</w:t>
+        </w:r>
+        <w:proofErr w:type="spellEnd"/>
+      </w:hyperlink>
+      <w:r>
+        <w:rPr>
+          <w:rFonts w:cstheme="minorHAnsi"/>
+          <w:lang w:val="de-AT"/>
+        </w:rPr>
+        <w:t xml:space="preserve"> </w:t>
+      </w:r>
+      <w:r>
+        <w:rPr>
+          <w:rFonts w:cstheme="minorHAnsi"/>
+          <w:lang w:val="de-AT"/>
+        </w:rPr>
+        <w:t>vorzuziehen, bei der die</w:t>
+      </w:r>
+      <w:r>
+        <w:rPr>
+          <w:rFonts w:cstheme="minorHAnsi"/>
+          <w:lang w:val="de-AT"/>
+        </w:rPr>
+        <w:t xml:space="preserve"> </w:t>
+      </w:r>
+      <w:hyperlink r:id="rId18" w:history="1">
+        <w:r>
+          <w:rPr>
+            <w:rFonts w:cstheme="minorHAnsi"/>
+            <w:lang w:val="de-AT"/>
+          </w:rPr>
+          <w:t>Sekante</w:t>
+        </w:r>
+      </w:hyperlink>
+      <w:r>
+        <w:rPr>
+          <w:rFonts w:cstheme="minorHAnsi"/>
+          <w:lang w:val="de-AT"/>
+        </w:rPr>
+        <w:t xml:space="preserve"> </w:t>
+      </w:r>
+      <w:r>
+        <w:rPr>
+          <w:rFonts w:cstheme="minorHAnsi"/>
+          <w:lang w:val="de-AT"/>
+        </w:rPr>
+        <w:t>und nicht die</w:t>
+      </w:r>
+      <w:r>
+        <w:rPr>
+          <w:rFonts w:cstheme="minorHAnsi"/>
+          <w:lang w:val="de-AT"/>
+        </w:rPr>
+        <w:t xml:space="preserve"> </w:t>
+      </w:r>
+      <w:hyperlink r:id="rId19" w:history="1">
+        <w:r>
+          <w:rPr>
+            <w:rFonts w:cstheme="minorHAnsi"/>
+            <w:lang w:val="de-AT"/>
+          </w:rPr>
+          <w:t>Tangente</w:t>
+        </w:r>
+      </w:hyperlink>
+      <w:r>
+        <w:rPr>
+          <w:rFonts w:cstheme="minorHAnsi"/>
+          <w:lang w:val="de-AT"/>
+        </w:rPr>
+        <w:t xml:space="preserve"> </w:t>
+      </w:r>
+      <w:r>
+        <w:rPr>
+          <w:rFonts w:cstheme="minorHAnsi"/>
+          <w:lang w:val="de-AT"/>
+        </w:rPr>
+        <w:t xml:space="preserve">benutzt wird. Im Mehrdimensionalen muss man </w:t>
+      </w:r>
+      <w:proofErr w:type="gramStart"/>
+      <w:r>
+        <w:rPr>
+          <w:rFonts w:cstheme="minorHAnsi"/>
+          <w:lang w:val="de-AT"/>
+        </w:rPr>
+        <w:t>andere Alternativen</w:t>
+      </w:r>
+      <w:proofErr w:type="gramEnd"/>
+      <w:r>
+        <w:rPr>
+          <w:rFonts w:cstheme="minorHAnsi"/>
+          <w:lang w:val="de-AT"/>
+        </w:rPr>
+        <w:t xml:space="preserve"> suchen. Hier ist das Problem auch dramatischer, da die</w:t>
+      </w:r>
+      <w:r>
+        <w:rPr>
+          <w:rFonts w:cstheme="minorHAnsi"/>
+          <w:lang w:val="de-AT"/>
+        </w:rPr>
+        <w:t xml:space="preserve"> </w:t>
+      </w:r>
+      <w:hyperlink r:id="rId20" w:history="1">
+        <w:r>
+          <w:rPr>
+            <w:rFonts w:cstheme="minorHAnsi"/>
+            <w:lang w:val="de-AT"/>
+          </w:rPr>
+          <w:t>Ableitung</w:t>
+        </w:r>
+      </w:hyperlink>
+      <w:r>
+        <w:rPr>
+          <w:rFonts w:cstheme="minorHAnsi"/>
+          <w:lang w:val="de-AT"/>
+        </w:rPr>
+        <w:t xml:space="preserve"> </w:t>
+      </w:r>
+      <w:r>
+        <w:rPr>
+          <w:rFonts w:cstheme="minorHAnsi"/>
+          <w:lang w:val="de-AT"/>
+        </w:rPr>
+        <w:t>eine</w:t>
+      </w:r>
+      <w:r>
+        <w:rPr>
+          <w:rFonts w:cstheme="minorHAnsi"/>
+          <w:lang w:val="de-AT"/>
+        </w:rPr>
+        <w:t xml:space="preserve"> </w:t>
+      </w:r>
+      <w:hyperlink r:id="rId21" w:history="1">
+        <w:r>
+          <w:rPr>
+            <w:rFonts w:cstheme="minorHAnsi"/>
+            <w:lang w:val="de-AT"/>
+          </w:rPr>
+          <w:t>Matrix</w:t>
+        </w:r>
+      </w:hyperlink>
+      <w:r>
+        <w:rPr>
+          <w:rFonts w:cstheme="minorHAnsi"/>
+          <w:lang w:val="de-AT"/>
+        </w:rPr>
+        <w:t xml:space="preserve"> </w:t>
+      </w:r>
+      <w:r>
+        <w:rPr>
+          <w:rFonts w:cstheme="minorHAnsi"/>
+          <w:lang w:val="de-AT"/>
+        </w:rPr>
+        <w:t>mit</w:t>
+      </w:r>
+      <w:r>
+        <w:rPr>
+          <w:rFonts w:cstheme="minorHAnsi"/>
+          <w:lang w:val="de-AT"/>
+        </w:rPr>
+        <w:t xml:space="preserve"> </w:t>
+      </w:r>
+      <w:r>
+        <w:rPr>
+          <w:rFonts w:cstheme="minorHAnsi"/>
+          <w:lang w:val="de-AT"/>
+        </w:rPr>
+        <w:t>n^2n2</w:t>
+      </w:r>
+      <w:r>
+        <w:rPr>
+          <w:rFonts w:cstheme="minorHAnsi"/>
+          <w:lang w:val="de-AT"/>
+        </w:rPr>
+        <w:t xml:space="preserve"> </w:t>
+      </w:r>
+      <w:r>
+        <w:rPr>
+          <w:rFonts w:cstheme="minorHAnsi"/>
+          <w:lang w:val="de-AT"/>
+        </w:rPr>
+        <w:t>Einträgen ist, der Aufwand der Berechnung steigt also quadratisch mit der</w:t>
+      </w:r>
+      <w:r>
+        <w:rPr>
+          <w:rFonts w:cstheme="minorHAnsi"/>
+          <w:lang w:val="de-AT"/>
+        </w:rPr>
+        <w:t xml:space="preserve"> </w:t>
+      </w:r>
+      <w:hyperlink r:id="rId22" w:history="1">
+        <w:r>
+          <w:rPr>
+            <w:rFonts w:cstheme="minorHAnsi"/>
+            <w:lang w:val="de-AT"/>
+          </w:rPr>
+          <w:t>Dimension</w:t>
+        </w:r>
+      </w:hyperlink>
+      <w:r>
+        <w:rPr>
+          <w:rFonts w:cstheme="minorHAnsi"/>
+          <w:lang w:val="de-AT"/>
+        </w:rPr>
+        <w:t>.</w:t>
+      </w:r>
+    </w:p>
+    <w:p>
+      <w:pPr>
+        <w:rPr>
+          <w:rFonts w:cstheme="minorHAnsi"/>
+          <w:lang w:val="de-AT"/>
+        </w:rPr>
+      </w:pPr>
+    </w:p>
+    <w:p>
+      <w:pPr>
+        <w:rPr>
+          <w:rFonts w:cstheme="minorHAnsi"/>
+          <w:lang w:val="de-AT"/>
+        </w:rPr>
+      </w:pPr>
+      <w:r>
+        <w:rPr>
+          <w:rFonts w:cstheme="minorHAnsi"/>
+          <w:lang w:val="de-AT"/>
+        </w:rPr>
+        <w:t>Vereinfachtes Newton-Verfahren</w:t>
+      </w:r>
+    </w:p>
+    <w:p>
+      <w:pPr>
+        <w:rPr>
+          <w:rFonts w:cstheme="minorHAnsi"/>
+          <w:lang w:val="de-AT"/>
+        </w:rPr>
+      </w:pPr>
+      <w:r>
+        <w:rPr>
+          <w:rFonts w:cstheme="minorHAnsi"/>
+          <w:lang w:val="de-AT"/>
+        </w:rPr>
+        <w:t>Statt die</w:t>
+      </w:r>
+      <w:r>
+        <w:rPr>
+          <w:rFonts w:cstheme="minorHAnsi"/>
+          <w:lang w:val="de-AT"/>
+        </w:rPr>
+        <w:t xml:space="preserve"> </w:t>
+      </w:r>
+      <w:hyperlink r:id="rId23" w:history="1">
+        <w:r>
+          <w:rPr>
+            <w:rFonts w:cstheme="minorHAnsi"/>
+            <w:lang w:val="de-AT"/>
+          </w:rPr>
+          <w:t>Ableitung</w:t>
+        </w:r>
+      </w:hyperlink>
+      <w:r>
+        <w:rPr>
+          <w:rFonts w:cstheme="minorHAnsi"/>
+          <w:lang w:val="de-AT"/>
+        </w:rPr>
+        <w:t xml:space="preserve"> </w:t>
+      </w:r>
+      <w:r>
+        <w:rPr>
+          <w:rFonts w:cstheme="minorHAnsi"/>
+          <w:lang w:val="de-AT"/>
+        </w:rPr>
+        <w:t>in jedem Newton-Schritt auszurechnen, ist es auch möglich, sie nur in jedem</w:t>
+      </w:r>
+      <w:r>
+        <w:rPr>
+          <w:rFonts w:cstheme="minorHAnsi"/>
+          <w:lang w:val="de-AT"/>
+        </w:rPr>
+        <w:t xml:space="preserve"> </w:t>
+      </w:r>
+      <w:r>
+        <w:rPr>
+          <w:rFonts w:cstheme="minorHAnsi"/>
+          <w:lang w:val="de-AT"/>
+        </w:rPr>
+        <w:t>n-ten Schritt zu berechnen. Dies senkt die Kosten für einen Iterationsschritt drastisch, der Preis ist ein Verlust an Konvergenzgeschwindigkeit. Die Konvergenz ist dann nicht mehr quadratisch, es kann aber weiterhin superlineare Konvergenz erreicht werden.</w:t>
+      </w:r>
+    </w:p>
+    <w:p>
+      <w:pPr>
+        <w:rPr>
+          <w:rFonts w:cstheme="minorHAnsi"/>
+          <w:lang w:val="de-AT"/>
+        </w:rPr>
+      </w:pPr>
+      <w:r>
+        <w:rPr>
+          <w:rFonts w:cstheme="minorHAnsi"/>
+          <w:lang w:val="de-AT"/>
+        </w:rPr>
+        <w:t>Inexakte Newton-Verfahren</w:t>
+      </w:r>
+    </w:p>
+    <w:p>
+      <w:pPr>
+        <w:rPr>
+          <w:rFonts w:cstheme="minorHAnsi"/>
+          <w:lang w:val="de-AT"/>
+        </w:rPr>
+      </w:pPr>
+      <w:r>
+        <w:rPr>
+          <w:rFonts w:cstheme="minorHAnsi"/>
+          <w:lang w:val="de-AT"/>
+        </w:rPr>
+        <w:t>Eine ähnliche Idee besteht darin, in jedem Schritt eine</w:t>
+      </w:r>
+      <w:r>
+        <w:rPr>
+          <w:rFonts w:cstheme="minorHAnsi"/>
+          <w:lang w:val="de-AT"/>
+        </w:rPr>
+        <w:t xml:space="preserve"> </w:t>
+      </w:r>
+      <w:hyperlink r:id="rId24" w:history="1">
+        <w:r>
+          <w:rPr>
+            <w:rFonts w:cstheme="minorHAnsi"/>
+            <w:lang w:val="de-AT"/>
+          </w:rPr>
+          <w:t>Approximation</w:t>
+        </w:r>
+      </w:hyperlink>
+      <w:r>
+        <w:rPr>
+          <w:rFonts w:cstheme="minorHAnsi"/>
+          <w:lang w:val="de-AT"/>
+        </w:rPr>
+        <w:t xml:space="preserve"> </w:t>
+      </w:r>
+      <w:r>
+        <w:rPr>
+          <w:rFonts w:cstheme="minorHAnsi"/>
+          <w:lang w:val="de-AT"/>
+        </w:rPr>
+        <w:t>der</w:t>
+      </w:r>
+      <w:r>
+        <w:rPr>
+          <w:rFonts w:cstheme="minorHAnsi"/>
+          <w:lang w:val="de-AT"/>
+        </w:rPr>
+        <w:t xml:space="preserve"> </w:t>
+      </w:r>
+      <w:hyperlink r:id="rId25" w:history="1">
+        <w:r>
+          <w:rPr>
+            <w:rFonts w:cstheme="minorHAnsi"/>
+            <w:lang w:val="de-AT"/>
+          </w:rPr>
+          <w:t>Ableitung</w:t>
+        </w:r>
+      </w:hyperlink>
+      <w:r>
+        <w:rPr>
+          <w:rFonts w:cstheme="minorHAnsi"/>
+          <w:lang w:val="de-AT"/>
+        </w:rPr>
+        <w:t xml:space="preserve"> </w:t>
+      </w:r>
+      <w:r>
+        <w:rPr>
+          <w:rFonts w:cstheme="minorHAnsi"/>
+          <w:lang w:val="de-AT"/>
+        </w:rPr>
+        <w:t>zu berechnen, beispielsweise über finite Differenzen. Eine quantitative Konvergenzaussage ist in diesem Fall schwierig, als Faustregel lässt sich jedoch sagen, dass die Konvergenz schlechter wird, je schlechter die</w:t>
+      </w:r>
+      <w:r>
+        <w:rPr>
+          <w:rFonts w:cstheme="minorHAnsi"/>
+          <w:lang w:val="de-AT"/>
+        </w:rPr>
+        <w:t xml:space="preserve"> </w:t>
+      </w:r>
+      <w:hyperlink r:id="rId26" w:history="1">
+        <w:r>
+          <w:rPr>
+            <w:rFonts w:cstheme="minorHAnsi"/>
+            <w:lang w:val="de-AT"/>
+          </w:rPr>
+          <w:t>Approximation</w:t>
+        </w:r>
+      </w:hyperlink>
+      <w:r>
+        <w:rPr>
+          <w:rFonts w:cstheme="minorHAnsi"/>
+          <w:lang w:val="de-AT"/>
+        </w:rPr>
+        <w:t xml:space="preserve"> </w:t>
+      </w:r>
+      <w:r>
+        <w:rPr>
+          <w:rFonts w:cstheme="minorHAnsi"/>
+          <w:lang w:val="de-AT"/>
+        </w:rPr>
+        <w:t>der</w:t>
+      </w:r>
+      <w:r>
+        <w:rPr>
+          <w:rFonts w:cstheme="minorHAnsi"/>
+          <w:lang w:val="de-AT"/>
+        </w:rPr>
+        <w:t xml:space="preserve"> </w:t>
+      </w:r>
+      <w:hyperlink r:id="rId27" w:history="1">
+        <w:r>
+          <w:rPr>
+            <w:rFonts w:cstheme="minorHAnsi"/>
+            <w:lang w:val="de-AT"/>
+          </w:rPr>
+          <w:t>Ableitung</w:t>
+        </w:r>
+      </w:hyperlink>
+      <w:r>
+        <w:rPr>
+          <w:rFonts w:cstheme="minorHAnsi"/>
+          <w:lang w:val="de-AT"/>
+        </w:rPr>
+        <w:t xml:space="preserve"> </w:t>
+      </w:r>
+      <w:r>
+        <w:rPr>
+          <w:rFonts w:cstheme="minorHAnsi"/>
+          <w:lang w:val="de-AT"/>
+        </w:rPr>
+        <w:t>ist.</w:t>
+      </w:r>
+    </w:p>
+    <w:p>
+      <w:pPr>
+        <w:rPr>
+          <w:rFonts w:cstheme="minorHAnsi"/>
+          <w:lang w:val="de-AT"/>
+        </w:rPr>
+      </w:pPr>
+      <w:r>
+        <w:rPr>
+          <w:rFonts w:cstheme="minorHAnsi"/>
+          <w:lang w:val="de-AT"/>
+        </w:rPr>
+        <w:t>Newton-</w:t>
+      </w:r>
+      <w:proofErr w:type="spellStart"/>
+      <w:r>
+        <w:rPr>
+          <w:rFonts w:cstheme="minorHAnsi"/>
+          <w:lang w:val="de-AT"/>
+        </w:rPr>
+        <w:t>Krylow</w:t>
+      </w:r>
+      <w:proofErr w:type="spellEnd"/>
+      <w:r>
+        <w:rPr>
+          <w:rFonts w:cstheme="minorHAnsi"/>
+          <w:lang w:val="de-AT"/>
+        </w:rPr>
+        <w:t>-Verfahren</w:t>
+      </w:r>
+    </w:p>
+    <w:p>
+      <w:pPr>
+        <w:rPr>
+          <w:rFonts w:cstheme="minorHAnsi"/>
+          <w:lang w:val="de-AT"/>
+        </w:rPr>
+      </w:pPr>
+      <w:r>
+        <w:rPr>
+          <w:rFonts w:cstheme="minorHAnsi"/>
+          <w:lang w:val="de-AT"/>
+        </w:rPr>
+        <w:t>Für die numerische Lösung nichtlinearer</w:t>
+      </w:r>
+      <w:r>
+        <w:rPr>
+          <w:rFonts w:cstheme="minorHAnsi"/>
+          <w:lang w:val="de-AT"/>
+        </w:rPr>
+        <w:t xml:space="preserve"> </w:t>
+      </w:r>
+      <w:hyperlink r:id="rId28" w:history="1">
+        <w:r>
+          <w:rPr>
+            <w:rFonts w:cstheme="minorHAnsi"/>
+            <w:lang w:val="de-AT"/>
+          </w:rPr>
+          <w:t>partieller Differentialgleichungen</w:t>
+        </w:r>
+      </w:hyperlink>
+      <w:r>
+        <w:rPr>
+          <w:rFonts w:cstheme="minorHAnsi"/>
+          <w:lang w:val="de-AT"/>
+        </w:rPr>
+        <w:t xml:space="preserve"> </w:t>
+      </w:r>
+      <w:r>
+        <w:rPr>
+          <w:rFonts w:cstheme="minorHAnsi"/>
+          <w:lang w:val="de-AT"/>
+        </w:rPr>
+        <w:t>bietet sich prinzipiell das</w:t>
+      </w:r>
+      <w:r>
+        <w:rPr>
+          <w:rFonts w:cstheme="minorHAnsi"/>
+          <w:lang w:val="de-AT"/>
+        </w:rPr>
+        <w:t xml:space="preserve"> </w:t>
+      </w:r>
+      <w:hyperlink r:id="rId29" w:history="1">
+        <w:r>
+          <w:rPr>
+            <w:rFonts w:cstheme="minorHAnsi"/>
+            <w:lang w:val="de-AT"/>
+          </w:rPr>
+          <w:t>Newton-Verfahren</w:t>
+        </w:r>
+      </w:hyperlink>
+      <w:r>
+        <w:rPr>
+          <w:rFonts w:cstheme="minorHAnsi"/>
+          <w:lang w:val="de-AT"/>
+        </w:rPr>
+        <w:t xml:space="preserve"> </w:t>
+      </w:r>
+      <w:r>
+        <w:rPr>
+          <w:rFonts w:cstheme="minorHAnsi"/>
+          <w:lang w:val="de-AT"/>
+        </w:rPr>
+        <w:t>als Grundlöser an. Die entsprechende</w:t>
+      </w:r>
+      <w:r>
+        <w:rPr>
+          <w:rFonts w:cstheme="minorHAnsi"/>
+          <w:lang w:val="de-AT"/>
+        </w:rPr>
+        <w:t xml:space="preserve"> </w:t>
+      </w:r>
+      <w:hyperlink r:id="rId30" w:history="1">
+        <w:r>
+          <w:rPr>
+            <w:rFonts w:cstheme="minorHAnsi"/>
+            <w:lang w:val="de-AT"/>
+          </w:rPr>
+          <w:t>Jacobi-Matrix</w:t>
+        </w:r>
+      </w:hyperlink>
+      <w:r>
+        <w:rPr>
+          <w:rFonts w:cstheme="minorHAnsi"/>
+          <w:lang w:val="de-AT"/>
+        </w:rPr>
+        <w:t xml:space="preserve"> </w:t>
+      </w:r>
+      <w:r>
+        <w:rPr>
+          <w:rFonts w:cstheme="minorHAnsi"/>
+          <w:lang w:val="de-AT"/>
+        </w:rPr>
+        <w:t>ist immer dünnbesetzt und so bieten sich</w:t>
+      </w:r>
+      <w:r>
+        <w:rPr>
+          <w:rFonts w:cstheme="minorHAnsi"/>
+          <w:lang w:val="de-AT"/>
+        </w:rPr>
+        <w:t xml:space="preserve"> </w:t>
+      </w:r>
+      <w:hyperlink r:id="rId31" w:history="1">
+        <w:proofErr w:type="spellStart"/>
+        <w:r>
+          <w:rPr>
+            <w:rFonts w:cstheme="minorHAnsi"/>
+            <w:lang w:val="de-AT"/>
+          </w:rPr>
+          <w:t>Krylow</w:t>
+        </w:r>
+        <w:proofErr w:type="spellEnd"/>
+        <w:r>
+          <w:rPr>
+            <w:rFonts w:cstheme="minorHAnsi"/>
+            <w:lang w:val="de-AT"/>
+          </w:rPr>
+          <w:t>-Unterraum-Verfahren</w:t>
+        </w:r>
+      </w:hyperlink>
+      <w:r>
+        <w:rPr>
+          <w:rFonts w:cstheme="minorHAnsi"/>
+          <w:lang w:val="de-AT"/>
+        </w:rPr>
+        <w:t xml:space="preserve"> </w:t>
+      </w:r>
+      <w:r>
+        <w:rPr>
+          <w:rFonts w:cstheme="minorHAnsi"/>
+          <w:lang w:val="de-AT"/>
+        </w:rPr>
+        <w:t>zur Lösung der</w:t>
+      </w:r>
+      <w:r>
+        <w:rPr>
+          <w:rFonts w:cstheme="minorHAnsi"/>
+          <w:lang w:val="de-AT"/>
+        </w:rPr>
+        <w:t xml:space="preserve"> </w:t>
+      </w:r>
+      <w:hyperlink r:id="rId32" w:history="1">
+        <w:r>
+          <w:rPr>
+            <w:rFonts w:cstheme="minorHAnsi"/>
+            <w:lang w:val="de-AT"/>
+          </w:rPr>
+          <w:t>linearen Gleichungssysteme</w:t>
+        </w:r>
+      </w:hyperlink>
+      <w:r>
+        <w:rPr>
+          <w:rFonts w:cstheme="minorHAnsi"/>
+          <w:lang w:val="de-AT"/>
+        </w:rPr>
+        <w:t xml:space="preserve"> </w:t>
+      </w:r>
+      <w:r>
+        <w:rPr>
+          <w:rFonts w:cstheme="minorHAnsi"/>
+          <w:lang w:val="de-AT"/>
+        </w:rPr>
+        <w:t>an. Man spricht dann von Newton-</w:t>
+      </w:r>
+      <w:proofErr w:type="spellStart"/>
+      <w:r>
+        <w:rPr>
+          <w:rFonts w:cstheme="minorHAnsi"/>
+          <w:lang w:val="de-AT"/>
+        </w:rPr>
+        <w:t>Krylow</w:t>
+      </w:r>
+      <w:proofErr w:type="spellEnd"/>
+      <w:r>
+        <w:rPr>
+          <w:rFonts w:cstheme="minorHAnsi"/>
+          <w:lang w:val="de-AT"/>
+        </w:rPr>
+        <w:t xml:space="preserve">-Verfahren. Im </w:t>
+      </w:r>
+      <w:proofErr w:type="spellStart"/>
+      <w:r>
+        <w:rPr>
+          <w:rFonts w:cstheme="minorHAnsi"/>
+          <w:lang w:val="de-AT"/>
+        </w:rPr>
+        <w:t>Krylow</w:t>
+      </w:r>
+      <w:proofErr w:type="spellEnd"/>
+      <w:r>
+        <w:rPr>
+          <w:rFonts w:cstheme="minorHAnsi"/>
+          <w:lang w:val="de-AT"/>
+        </w:rPr>
+        <w:t>-Verfahren selbst tritt die</w:t>
+      </w:r>
+      <w:r>
+        <w:rPr>
+          <w:rFonts w:cstheme="minorHAnsi"/>
+          <w:lang w:val="de-AT"/>
+        </w:rPr>
+        <w:t xml:space="preserve"> </w:t>
+      </w:r>
+      <w:hyperlink r:id="rId33" w:history="1">
+        <w:r>
+          <w:rPr>
+            <w:rFonts w:cstheme="minorHAnsi"/>
+            <w:lang w:val="de-AT"/>
+          </w:rPr>
+          <w:t>Jacobi-Matrix</w:t>
+        </w:r>
+      </w:hyperlink>
+      <w:r>
+        <w:rPr>
+          <w:rFonts w:cstheme="minorHAnsi"/>
+          <w:lang w:val="de-AT"/>
+        </w:rPr>
+        <w:t xml:space="preserve"> </w:t>
+      </w:r>
+      <w:r>
+        <w:rPr>
+          <w:rFonts w:cstheme="minorHAnsi"/>
+          <w:lang w:val="de-AT"/>
+        </w:rPr>
+        <w:t>nur in Matrix-Vektorprodukten auf, welche als</w:t>
+      </w:r>
+      <w:r>
+        <w:rPr>
+          <w:rFonts w:cstheme="minorHAnsi"/>
+          <w:lang w:val="de-AT"/>
+        </w:rPr>
+        <w:t xml:space="preserve"> </w:t>
+      </w:r>
+      <w:hyperlink r:id="rId34" w:history="1">
+        <w:r>
+          <w:rPr>
+            <w:rFonts w:cstheme="minorHAnsi"/>
+            <w:lang w:val="de-AT"/>
+          </w:rPr>
+          <w:t>Richtungsableitungen</w:t>
+        </w:r>
+      </w:hyperlink>
+      <w:r>
+        <w:rPr>
+          <w:rFonts w:cstheme="minorHAnsi"/>
+          <w:lang w:val="de-AT"/>
+        </w:rPr>
+        <w:t xml:space="preserve"> </w:t>
+      </w:r>
+      <w:r>
+        <w:rPr>
+          <w:rFonts w:cstheme="minorHAnsi"/>
+          <w:lang w:val="de-AT"/>
+        </w:rPr>
+        <w:t>interpretiert werden können. Approximiert man diese durch Finite Differenzen, so erhält man komplett matrixfreie Verfahren.</w:t>
+      </w:r>
+    </w:p>
+    <w:p>
+      <w:pPr>
+        <w:rPr>
+          <w:rFonts w:cstheme="minorHAnsi"/>
         </w:rPr>
       </w:pPr>
     </w:p>
     <w:sectPr>
-      <w:headerReference w:type="default" r:id="rId13"/>
+      <w:headerReference w:type="default" r:id="rId35"/>
       <w:pgSz w:w="11906" w:h="16838"/>
       <w:pgMar w:top="1440" w:right="1440" w:bottom="1440" w:left="1440" w:header="708" w:footer="708" w:gutter="0"/>
       <w:cols w:space="708"/>
@@ -1921,6 +2374,50 @@
     <w:name w:val="Normal"/>
     <w:qFormat/>
   </w:style>
+  <w:style w:type="paragraph" w:styleId="Heading1">
+    <w:name w:val="heading 1"/>
+    <w:basedOn w:val="Normal"/>
+    <w:link w:val="Heading1Char"/>
+    <w:uiPriority w:val="9"/>
+    <w:qFormat/>
+    <w:rsid w:val="00406C62"/>
+    <w:pPr>
+      <w:spacing w:before="100" w:beforeAutospacing="1" w:after="100" w:afterAutospacing="1" w:line="240" w:lineRule="auto"/>
+      <w:outlineLvl w:val="0"/>
+    </w:pPr>
+    <w:rPr>
+      <w:rFonts w:ascii="Times New Roman" w:eastAsia="Times New Roman" w:hAnsi="Times New Roman" w:cs="Times New Roman"/>
+      <w:b/>
+      <w:bCs/>
+      <w:kern w:val="36"/>
+      <w:sz w:val="48"/>
+      <w:szCs w:val="48"/>
+      <w:lang w:eastAsia="en-AT"/>
+    </w:rPr>
+  </w:style>
+  <w:style w:type="paragraph" w:styleId="Heading3">
+    <w:name w:val="heading 3"/>
+    <w:basedOn w:val="Normal"/>
+    <w:next w:val="Normal"/>
+    <w:link w:val="Heading3Char"/>
+    <w:uiPriority w:val="9"/>
+    <w:semiHidden/>
+    <w:unhideWhenUsed/>
+    <w:qFormat/>
+    <w:rsid w:val="00406C62"/>
+    <w:pPr>
+      <w:keepNext/>
+      <w:keepLines/>
+      <w:spacing w:before="40" w:after="0"/>
+      <w:outlineLvl w:val="2"/>
+    </w:pPr>
+    <w:rPr>
+      <w:rFonts w:asciiTheme="majorHAnsi" w:eastAsiaTheme="majorEastAsia" w:hAnsiTheme="majorHAnsi" w:cstheme="majorBidi"/>
+      <w:color w:val="1F3763" w:themeColor="accent1" w:themeShade="7F"/>
+      <w:sz w:val="24"/>
+      <w:szCs w:val="24"/>
+    </w:rPr>
+  </w:style>
   <w:style w:type="character" w:default="1" w:styleId="DefaultParagraphFont">
     <w:name w:val="Default Paragraph Font"/>
     <w:uiPriority w:val="1"/>
@@ -2068,6 +2565,48 @@
     <w:name w:val="vlist-s"/>
     <w:basedOn w:val="DefaultParagraphFont"/>
     <w:rsid w:val="00DA3848"/>
+  </w:style>
+  <w:style w:type="character" w:customStyle="1" w:styleId="Heading1Char">
+    <w:name w:val="Heading 1 Char"/>
+    <w:basedOn w:val="DefaultParagraphFont"/>
+    <w:link w:val="Heading1"/>
+    <w:uiPriority w:val="9"/>
+    <w:rsid w:val="00406C62"/>
+    <w:rPr>
+      <w:rFonts w:ascii="Times New Roman" w:eastAsia="Times New Roman" w:hAnsi="Times New Roman" w:cs="Times New Roman"/>
+      <w:b/>
+      <w:bCs/>
+      <w:kern w:val="36"/>
+      <w:sz w:val="48"/>
+      <w:szCs w:val="48"/>
+      <w:lang w:eastAsia="en-AT"/>
+    </w:rPr>
+  </w:style>
+  <w:style w:type="character" w:styleId="Hyperlink">
+    <w:name w:val="Hyperlink"/>
+    <w:basedOn w:val="DefaultParagraphFont"/>
+    <w:uiPriority w:val="99"/>
+    <w:semiHidden/>
+    <w:unhideWhenUsed/>
+    <w:rsid w:val="00406C62"/>
+    <w:rPr>
+      <w:color w:val="0000FF"/>
+      <w:u w:val="single"/>
+    </w:rPr>
+  </w:style>
+  <w:style w:type="character" w:customStyle="1" w:styleId="Heading3Char">
+    <w:name w:val="Heading 3 Char"/>
+    <w:basedOn w:val="DefaultParagraphFont"/>
+    <w:link w:val="Heading3"/>
+    <w:uiPriority w:val="9"/>
+    <w:semiHidden/>
+    <w:rsid w:val="00406C62"/>
+    <w:rPr>
+      <w:rFonts w:asciiTheme="majorHAnsi" w:eastAsiaTheme="majorEastAsia" w:hAnsiTheme="majorHAnsi" w:cstheme="majorBidi"/>
+      <w:color w:val="1F3763" w:themeColor="accent1" w:themeShade="7F"/>
+      <w:sz w:val="24"/>
+      <w:szCs w:val="24"/>
+    </w:rPr>
   </w:style>
 </w:styles>
 </file>

</xml_diff>